<commit_message>
Misc little tester email changes
</commit_message>
<xml_diff>
--- a/transactionalTest/documentation/GC Templates/order-backorder-ftc30.docx
+++ b/transactionalTest/documentation/GC Templates/order-backorder-ftc30.docx
@@ -1,6 +1,6 @@
 
 <file path=word/document.xml><?xml version="1.0" encoding="utf-8"?>
-<w:document xmlns:ve="http://schemas.openxmlformats.org/markup-compatibility/2006" xmlns:o="urn:schemas-microsoft-com:office:office" xmlns:r="http://schemas.openxmlformats.org/officeDocument/2006/relationships" xmlns:m="http://schemas.openxmlformats.org/officeDocument/2006/math" xmlns:v="urn:schemas-microsoft-com:vml" xmlns:wp="http://schemas.openxmlformats.org/drawingml/2006/wordprocessingDrawing" xmlns:w10="urn:schemas-microsoft-com:office:word" xmlns:w="http://schemas.openxmlformats.org/wordprocessingml/2006/main" xmlns:wne="http://schemas.microsoft.com/office/word/2006/wordml">
+<w:document xmlns:wpc="http://schemas.microsoft.com/office/word/2010/wordprocessingCanvas" xmlns:mc="http://schemas.openxmlformats.org/markup-compatibility/2006" xmlns:o="urn:schemas-microsoft-com:office:office" xmlns:r="http://schemas.openxmlformats.org/officeDocument/2006/relationships" xmlns:m="http://schemas.openxmlformats.org/officeDocument/2006/math" xmlns:v="urn:schemas-microsoft-com:vml" xmlns:wp14="http://schemas.microsoft.com/office/word/2010/wordprocessingDrawing" xmlns:wp="http://schemas.openxmlformats.org/drawingml/2006/wordprocessingDrawing" xmlns:w10="urn:schemas-microsoft-com:office:word" xmlns:w="http://schemas.openxmlformats.org/wordprocessingml/2006/main" xmlns:w14="http://schemas.microsoft.com/office/word/2010/wordml" xmlns:wpg="http://schemas.microsoft.com/office/word/2010/wordprocessingGroup" xmlns:wpi="http://schemas.microsoft.com/office/word/2010/wordprocessingInk" xmlns:wne="http://schemas.microsoft.com/office/word/2006/wordml" xmlns:wps="http://schemas.microsoft.com/office/word/2010/wordprocessingShape" mc:Ignorable="w14 wp14">
   <w:body>
     <w:p>
       <w:pPr>
@@ -923,128 +923,146 @@
         <w:pStyle w:val="NoSpacing"/>
         <w:numPr>
           <w:ilvl w:val="0"/>
+          <w:numId w:val="7"/>
+        </w:numPr>
+      </w:pPr>
+      <w:r>
+        <w:t>PRODUCT_NUM</w:t>
+      </w:r>
+      <w:r>
+        <w:t xml:space="preserve">—Used in </w:t>
+      </w:r>
+      <w:r>
+        <w:rPr>
+          <w:color w:val="0070C0"/>
+        </w:rPr>
+        <w:t>product-detail.inc</w:t>
+      </w:r>
+    </w:p>
+    <w:p>
+      <w:pPr>
+        <w:pStyle w:val="NoSpacing"/>
+        <w:numPr>
+          <w:ilvl w:val="0"/>
           <w:numId w:val="1"/>
         </w:numPr>
       </w:pPr>
       <w:r>
-        <w:t>PRODUCT_NUM</w:t>
-      </w:r>
-      <w:r>
-        <w:t xml:space="preserve">—Used in </w:t>
+        <w:t xml:space="preserve">SERIAL_NUM—Used in </w:t>
       </w:r>
       <w:r>
         <w:rPr>
           <w:color w:val="0070C0"/>
         </w:rPr>
         <w:t>product-detail.inc</w:t>
-      </w:r>
-    </w:p>
-    <w:p>
-      <w:pPr>
-        <w:pStyle w:val="NoSpacing"/>
-        <w:numPr>
-          <w:ilvl w:val="0"/>
-          <w:numId w:val="1"/>
-        </w:numPr>
-      </w:pPr>
-      <w:r>
-        <w:t>UNIT_PRICE</w:t>
-      </w:r>
-      <w:r>
-        <w:t xml:space="preserve">—Used in </w:t>
-      </w:r>
-      <w:r>
-        <w:rPr>
-          <w:color w:val="0070C0"/>
-        </w:rPr>
-        <w:t>product-detail.inc</w:t>
-      </w:r>
-    </w:p>
-    <w:p>
-      <w:pPr>
-        <w:pStyle w:val="NoSpacing"/>
-        <w:numPr>
-          <w:ilvl w:val="0"/>
-          <w:numId w:val="1"/>
-        </w:numPr>
-      </w:pPr>
-      <w:r>
-        <w:t>QUANTITY</w:t>
-      </w:r>
-      <w:r>
-        <w:t xml:space="preserve">—Used in </w:t>
-      </w:r>
-      <w:r>
-        <w:rPr>
-          <w:color w:val="0070C0"/>
-        </w:rPr>
-        <w:t>product-detail.inc</w:t>
-      </w:r>
-    </w:p>
-    <w:p>
-      <w:pPr>
-        <w:pStyle w:val="NoSpacing"/>
-        <w:numPr>
-          <w:ilvl w:val="0"/>
-          <w:numId w:val="1"/>
-        </w:numPr>
-      </w:pPr>
-      <w:r>
-        <w:t>KIT_ITEM_NAME</w:t>
-      </w:r>
-      <w:r>
-        <w:t xml:space="preserve">—Used in </w:t>
-      </w:r>
-      <w:r>
-        <w:rPr>
-          <w:color w:val="0070C0"/>
-        </w:rPr>
-        <w:t>product-kit.inc</w:t>
-      </w:r>
-    </w:p>
-    <w:p>
-      <w:pPr>
-        <w:pStyle w:val="NoSpacing"/>
-        <w:numPr>
-          <w:ilvl w:val="0"/>
-          <w:numId w:val="1"/>
-        </w:numPr>
-      </w:pPr>
-      <w:r>
-        <w:t xml:space="preserve">KIT_QUANTITY—Used in </w:t>
-      </w:r>
-      <w:r>
-        <w:rPr>
-          <w:color w:val="0070C0"/>
-        </w:rPr>
-        <w:t>product-kit.inc</w:t>
-      </w:r>
-    </w:p>
-    <w:p>
-      <w:pPr>
-        <w:pStyle w:val="NoSpacing"/>
-        <w:numPr>
-          <w:ilvl w:val="0"/>
-          <w:numId w:val="1"/>
-        </w:numPr>
-      </w:pPr>
-      <w:r>
-        <w:t xml:space="preserve">CURRENT_YEAR—Internal MSC variable used in </w:t>
-      </w:r>
-      <w:r>
-        <w:rPr>
-          <w:color w:val="0070C0"/>
-        </w:rPr>
-        <w:t>footer-gc.inc</w:t>
-      </w:r>
-      <w:r>
-        <w:t xml:space="preserve"> to insert </w:t>
-      </w:r>
-      <w:r>
-        <w:t>the copyright year</w:t>
       </w:r>
       <w:bookmarkStart w:id="0" w:name="_GoBack"/>
       <w:bookmarkEnd w:id="0"/>
+    </w:p>
+    <w:p>
+      <w:pPr>
+        <w:pStyle w:val="NoSpacing"/>
+        <w:numPr>
+          <w:ilvl w:val="0"/>
+          <w:numId w:val="1"/>
+        </w:numPr>
+      </w:pPr>
+      <w:r>
+        <w:t>UNIT_PRICE</w:t>
+      </w:r>
+      <w:r>
+        <w:t xml:space="preserve">—Used in </w:t>
+      </w:r>
+      <w:r>
+        <w:rPr>
+          <w:color w:val="0070C0"/>
+        </w:rPr>
+        <w:t>product-detail.inc</w:t>
+      </w:r>
+    </w:p>
+    <w:p>
+      <w:pPr>
+        <w:pStyle w:val="NoSpacing"/>
+        <w:numPr>
+          <w:ilvl w:val="0"/>
+          <w:numId w:val="1"/>
+        </w:numPr>
+      </w:pPr>
+      <w:r>
+        <w:t>QUANTITY</w:t>
+      </w:r>
+      <w:r>
+        <w:t xml:space="preserve">—Used in </w:t>
+      </w:r>
+      <w:r>
+        <w:rPr>
+          <w:color w:val="0070C0"/>
+        </w:rPr>
+        <w:t>product-detail.inc</w:t>
+      </w:r>
+    </w:p>
+    <w:p>
+      <w:pPr>
+        <w:pStyle w:val="NoSpacing"/>
+        <w:numPr>
+          <w:ilvl w:val="0"/>
+          <w:numId w:val="1"/>
+        </w:numPr>
+      </w:pPr>
+      <w:r>
+        <w:t>KIT_ITEM_NAME</w:t>
+      </w:r>
+      <w:r>
+        <w:t xml:space="preserve">—Used in </w:t>
+      </w:r>
+      <w:r>
+        <w:rPr>
+          <w:color w:val="0070C0"/>
+        </w:rPr>
+        <w:t>product-kit.inc</w:t>
+      </w:r>
+    </w:p>
+    <w:p>
+      <w:pPr>
+        <w:pStyle w:val="NoSpacing"/>
+        <w:numPr>
+          <w:ilvl w:val="0"/>
+          <w:numId w:val="1"/>
+        </w:numPr>
+      </w:pPr>
+      <w:r>
+        <w:t xml:space="preserve">KIT_QUANTITY—Used in </w:t>
+      </w:r>
+      <w:r>
+        <w:rPr>
+          <w:color w:val="0070C0"/>
+        </w:rPr>
+        <w:t>product-kit.inc</w:t>
+      </w:r>
+    </w:p>
+    <w:p>
+      <w:pPr>
+        <w:pStyle w:val="NoSpacing"/>
+        <w:numPr>
+          <w:ilvl w:val="0"/>
+          <w:numId w:val="1"/>
+        </w:numPr>
+      </w:pPr>
+      <w:r>
+        <w:t xml:space="preserve">CURRENT_YEAR—Internal MSC variable used in </w:t>
+      </w:r>
+      <w:r>
+        <w:rPr>
+          <w:color w:val="0070C0"/>
+        </w:rPr>
+        <w:t>footer-gc.inc</w:t>
+      </w:r>
+      <w:r>
+        <w:t xml:space="preserve"> to insert </w:t>
+      </w:r>
+      <w:r>
+        <w:t>the copyright year</w:t>
+      </w:r>
     </w:p>
     <w:sectPr>
       <w:pgSz w:w="12240" w:h="15840"/>
@@ -1057,7 +1075,7 @@
 </file>
 
 <file path=word/numbering.xml><?xml version="1.0" encoding="utf-8"?>
-<w:numbering xmlns:ve="http://schemas.openxmlformats.org/markup-compatibility/2006" xmlns:o="urn:schemas-microsoft-com:office:office" xmlns:r="http://schemas.openxmlformats.org/officeDocument/2006/relationships" xmlns:m="http://schemas.openxmlformats.org/officeDocument/2006/math" xmlns:v="urn:schemas-microsoft-com:vml" xmlns:wp="http://schemas.openxmlformats.org/drawingml/2006/wordprocessingDrawing" xmlns:w10="urn:schemas-microsoft-com:office:word" xmlns:w="http://schemas.openxmlformats.org/wordprocessingml/2006/main" xmlns:wne="http://schemas.microsoft.com/office/word/2006/wordml">
+<w:numbering xmlns:wpc="http://schemas.microsoft.com/office/word/2010/wordprocessingCanvas" xmlns:mc="http://schemas.openxmlformats.org/markup-compatibility/2006" xmlns:o="urn:schemas-microsoft-com:office:office" xmlns:r="http://schemas.openxmlformats.org/officeDocument/2006/relationships" xmlns:m="http://schemas.openxmlformats.org/officeDocument/2006/math" xmlns:v="urn:schemas-microsoft-com:vml" xmlns:wp14="http://schemas.microsoft.com/office/word/2010/wordprocessingDrawing" xmlns:wp="http://schemas.openxmlformats.org/drawingml/2006/wordprocessingDrawing" xmlns:w10="urn:schemas-microsoft-com:office:word" xmlns:w="http://schemas.openxmlformats.org/wordprocessingml/2006/main" xmlns:w14="http://schemas.microsoft.com/office/word/2010/wordml" xmlns:wpg="http://schemas.microsoft.com/office/word/2010/wordprocessingGroup" xmlns:wpi="http://schemas.microsoft.com/office/word/2010/wordprocessingInk" xmlns:wne="http://schemas.microsoft.com/office/word/2006/wordml" xmlns:wps="http://schemas.microsoft.com/office/word/2010/wordprocessingShape" mc:Ignorable="w14 wp14">
   <w:abstractNum w:abstractNumId="0">
     <w:nsid w:val="17525CF2"/>
     <w:multiLevelType w:val="hybridMultilevel"/>
@@ -1760,11 +1778,23 @@
   <w:num w:numId="6">
     <w:abstractNumId w:val="5"/>
   </w:num>
+  <w:num w:numId="7">
+    <w:abstractNumId w:val="3"/>
+    <w:lvlOverride w:ilvl="0"/>
+    <w:lvlOverride w:ilvl="1"/>
+    <w:lvlOverride w:ilvl="2"/>
+    <w:lvlOverride w:ilvl="3"/>
+    <w:lvlOverride w:ilvl="4"/>
+    <w:lvlOverride w:ilvl="5"/>
+    <w:lvlOverride w:ilvl="6"/>
+    <w:lvlOverride w:ilvl="7"/>
+    <w:lvlOverride w:ilvl="8"/>
+  </w:num>
 </w:numbering>
 </file>
 
 <file path=word/styles.xml><?xml version="1.0" encoding="utf-8"?>
-<w:styles xmlns:r="http://schemas.openxmlformats.org/officeDocument/2006/relationships" xmlns:w="http://schemas.openxmlformats.org/wordprocessingml/2006/main">
+<w:styles xmlns:mc="http://schemas.openxmlformats.org/markup-compatibility/2006" xmlns:r="http://schemas.openxmlformats.org/officeDocument/2006/relationships" xmlns:w="http://schemas.openxmlformats.org/wordprocessingml/2006/main" xmlns:w14="http://schemas.microsoft.com/office/word/2010/wordml" mc:Ignorable="w14">
   <w:docDefaults>
     <w:rPrDefault>
       <w:rPr>
@@ -1935,7 +1965,6 @@
     <w:uiPriority w:val="99"/>
     <w:semiHidden/>
     <w:unhideWhenUsed/>
-    <w:qFormat/>
     <w:tblPr>
       <w:tblInd w:w="0" w:type="dxa"/>
       <w:tblCellMar>

</xml_diff>